<commit_message>
Class Definition Additions and Changes
Added most of the class definition files,  made changes to existing
definitions.
</commit_message>
<xml_diff>
--- a/doc/Team4324/Class Definitions/autonomous/EPS.docx
+++ b/doc/Team4324/Class Definitions/autonomous/EPS.docx
@@ -19,15 +19,7 @@
           <w:sz w:val="24"/>
           <w:szCs w:val="24"/>
         </w:rPr>
-        <w:t xml:space="preserve"> &lt;3-5 Sentences and/or list&gt;</w:t>
-      </w:r>
-      <w:r>
-        <w:rPr>
-          <w:rFonts w:ascii="Times New Roman" w:eastAsia="Times New Roman" w:hAnsi="Times New Roman" w:cs="Times New Roman"/>
-          <w:sz w:val="24"/>
-          <w:szCs w:val="24"/>
-        </w:rPr>
-        <w:t xml:space="preserve"> Lorem ipsum dolor sit </w:t>
+        <w:t xml:space="preserve"> &lt;3-5 Sentences and/or list&gt; Lorem ipsum dolor sit </w:t>
       </w:r>
       <w:proofErr w:type="spellStart"/>
       <w:r>
@@ -518,15 +510,7 @@
           <w:sz w:val="24"/>
           <w:szCs w:val="24"/>
         </w:rPr>
-        <w:t>ege</w:t>
-      </w:r>
-      <w:r>
-        <w:rPr>
-          <w:rFonts w:ascii="Times New Roman" w:eastAsia="Times New Roman" w:hAnsi="Times New Roman" w:cs="Times New Roman"/>
-          <w:sz w:val="24"/>
-          <w:szCs w:val="24"/>
-        </w:rPr>
-        <w:t>t</w:t>
+        <w:t>eget</w:t>
       </w:r>
       <w:proofErr w:type="spellEnd"/>
       <w:r>
@@ -826,15 +810,7 @@
           <w:sz w:val="24"/>
           <w:szCs w:val="24"/>
         </w:rPr>
-        <w:t>&lt;require</w:t>
-      </w:r>
-      <w:r>
-        <w:rPr>
-          <w:rFonts w:ascii="Times New Roman" w:eastAsia="Times New Roman" w:hAnsi="Times New Roman" w:cs="Times New Roman"/>
-          <w:sz w:val="24"/>
-          <w:szCs w:val="24"/>
-        </w:rPr>
-        <w:t>d type if any&gt; &lt;NAME&gt;</w:t>
+        <w:t>&lt;required type if any&gt; &lt;NAME&gt;</w:t>
       </w:r>
     </w:p>
     <w:p>
@@ -1143,15 +1119,7 @@
           <w:sz w:val="24"/>
           <w:szCs w:val="24"/>
         </w:rPr>
-        <w:t xml:space="preserve">Purpose: </w:t>
-      </w:r>
-      <w:r>
-        <w:rPr>
-          <w:rFonts w:ascii="Times New Roman" w:eastAsia="Times New Roman" w:hAnsi="Times New Roman" w:cs="Times New Roman"/>
-          <w:sz w:val="24"/>
-          <w:szCs w:val="24"/>
-        </w:rPr>
-        <w:t>The maximum value for motor power.  Should be used in algorithms like motor scaling and course correction.</w:t>
+        <w:t>Purpose: The maximum value for motor power.  Should be used in algorithms like motor scaling and course correction.</w:t>
       </w:r>
     </w:p>
     <w:p>
@@ -1231,15 +1199,7 @@
           <w:sz w:val="24"/>
           <w:szCs w:val="24"/>
         </w:rPr>
-        <w:t>prefor</w:t>
-      </w:r>
-      <w:r>
-        <w:rPr>
-          <w:rFonts w:ascii="Times New Roman" w:eastAsia="Times New Roman" w:hAnsi="Times New Roman" w:cs="Times New Roman"/>
-          <w:sz w:val="24"/>
-          <w:szCs w:val="24"/>
-        </w:rPr>
-        <w:t>m</w:t>
+        <w:t>preform</w:t>
       </w:r>
       <w:proofErr w:type="spellEnd"/>
       <w:r>
@@ -1457,15 +1417,7 @@
           <w:sz w:val="24"/>
           <w:szCs w:val="24"/>
         </w:rPr>
-        <w:t>ad</w:t>
-      </w:r>
-      <w:r>
-        <w:rPr>
-          <w:rFonts w:ascii="Times New Roman" w:eastAsia="Times New Roman" w:hAnsi="Times New Roman" w:cs="Times New Roman"/>
-          <w:sz w:val="24"/>
-          <w:szCs w:val="24"/>
-        </w:rPr>
-        <w:t>ipiscing</w:t>
+        <w:t>adipiscing</w:t>
       </w:r>
       <w:proofErr w:type="spellEnd"/>
       <w:r>
@@ -1743,15 +1695,7 @@
           <w:sz w:val="24"/>
           <w:szCs w:val="24"/>
         </w:rPr>
-        <w:t>Returns: (&lt;type&gt;) &lt;</w:t>
-      </w:r>
-      <w:r>
-        <w:rPr>
-          <w:rFonts w:ascii="Times New Roman" w:eastAsia="Times New Roman" w:hAnsi="Times New Roman" w:cs="Times New Roman"/>
-          <w:sz w:val="24"/>
-          <w:szCs w:val="24"/>
-        </w:rPr>
-        <w:t>what data is returned&gt;</w:t>
+        <w:t>Returns: (&lt;type&gt;) &lt;what data is returned&gt;</w:t>
       </w:r>
     </w:p>
     <w:p>
@@ -1895,15 +1839,7 @@
           <w:sz w:val="24"/>
           <w:szCs w:val="24"/>
         </w:rPr>
-        <w:t>Arg</w:t>
-      </w:r>
-      <w:r>
-        <w:rPr>
-          <w:rFonts w:ascii="Times New Roman" w:eastAsia="Times New Roman" w:hAnsi="Times New Roman" w:cs="Times New Roman"/>
-          <w:sz w:val="24"/>
-          <w:szCs w:val="24"/>
-        </w:rPr>
-        <w:t>uments:</w:t>
+        <w:t>Arguments:</w:t>
       </w:r>
     </w:p>
     <w:p>
@@ -2117,15 +2053,7 @@
           <w:sz w:val="24"/>
           <w:szCs w:val="24"/>
         </w:rPr>
-        <w:t>Priority: Medium (only a shortcut method, but all i</w:t>
-      </w:r>
-      <w:r>
-        <w:rPr>
-          <w:rFonts w:ascii="Times New Roman" w:eastAsia="Times New Roman" w:hAnsi="Times New Roman" w:cs="Times New Roman"/>
-          <w:sz w:val="24"/>
-          <w:szCs w:val="24"/>
-        </w:rPr>
-        <w:t xml:space="preserve">t needs to do is call </w:t>
+        <w:t xml:space="preserve">Priority: Medium (only a shortcut method, but all it needs to do is call </w:t>
       </w:r>
       <w:proofErr w:type="spellStart"/>
       <w:r>
@@ -2589,7 +2517,15 @@
               <w:sz w:val="24"/>
               <w:szCs w:val="24"/>
             </w:rPr>
-            <w:t xml:space="preserve">&lt;Class Name&gt;, </w:t>
+            <w:t>EPS</w:t>
+          </w:r>
+          <w:r>
+            <w:rPr>
+              <w:rFonts w:ascii="Times New Roman" w:eastAsia="Times New Roman" w:hAnsi="Times New Roman" w:cs="Times New Roman"/>
+              <w:sz w:val="24"/>
+              <w:szCs w:val="24"/>
+            </w:rPr>
+            <w:t xml:space="preserve">, </w:t>
           </w:r>
           <w:proofErr w:type="spellStart"/>
           <w:r>
@@ -2730,15 +2666,7 @@
               <w:sz w:val="36"/>
               <w:szCs w:val="36"/>
             </w:rPr>
-            <w:t>i</w:t>
-          </w:r>
-          <w:r>
-            <w:rPr>
-              <w:rFonts w:ascii="Times New Roman" w:eastAsia="Times New Roman" w:hAnsi="Times New Roman" w:cs="Times New Roman"/>
-              <w:sz w:val="36"/>
-              <w:szCs w:val="36"/>
-            </w:rPr>
-            <w:t xml:space="preserve">mplements </w:t>
+            <w:t xml:space="preserve">implements </w:t>
           </w:r>
           <w:r>
             <w:rPr>

</xml_diff>

<commit_message>
Added Class Def Basic Descriptions
All current class definitions have at least a name, base classes,
purpose, and priority filled in.  Teleop needs some prior decisions made
before it can be further developed/planned.
</commit_message>
<xml_diff>
--- a/doc/Team4324/Class Definitions/autonomous/EPS.docx
+++ b/doc/Team4324/Class Definitions/autonomous/EPS.docx
@@ -19,564 +19,42 @@
           <w:sz w:val="24"/>
           <w:szCs w:val="24"/>
         </w:rPr>
-        <w:t xml:space="preserve"> &lt;3-5 Sentences and/or list&gt; Lorem ipsum dolor sit </w:t>
-      </w:r>
-      <w:proofErr w:type="spellStart"/>
-      <w:r>
-        <w:rPr>
-          <w:rFonts w:ascii="Times New Roman" w:eastAsia="Times New Roman" w:hAnsi="Times New Roman" w:cs="Times New Roman"/>
-          <w:sz w:val="24"/>
-          <w:szCs w:val="24"/>
-        </w:rPr>
-        <w:t>amet</w:t>
-      </w:r>
-      <w:proofErr w:type="spellEnd"/>
-      <w:r>
-        <w:rPr>
-          <w:rFonts w:ascii="Times New Roman" w:eastAsia="Times New Roman" w:hAnsi="Times New Roman" w:cs="Times New Roman"/>
-          <w:sz w:val="24"/>
-          <w:szCs w:val="24"/>
-        </w:rPr>
-        <w:t xml:space="preserve">, </w:t>
-      </w:r>
-      <w:proofErr w:type="spellStart"/>
-      <w:r>
-        <w:rPr>
-          <w:rFonts w:ascii="Times New Roman" w:eastAsia="Times New Roman" w:hAnsi="Times New Roman" w:cs="Times New Roman"/>
-          <w:sz w:val="24"/>
-          <w:szCs w:val="24"/>
-        </w:rPr>
-        <w:t>consectetur</w:t>
-      </w:r>
-      <w:proofErr w:type="spellEnd"/>
-      <w:r>
-        <w:rPr>
-          <w:rFonts w:ascii="Times New Roman" w:eastAsia="Times New Roman" w:hAnsi="Times New Roman" w:cs="Times New Roman"/>
-          <w:sz w:val="24"/>
-          <w:szCs w:val="24"/>
-        </w:rPr>
         <w:t xml:space="preserve"> </w:t>
       </w:r>
-      <w:proofErr w:type="spellStart"/>
-      <w:r>
-        <w:rPr>
-          <w:rFonts w:ascii="Times New Roman" w:eastAsia="Times New Roman" w:hAnsi="Times New Roman" w:cs="Times New Roman"/>
-          <w:sz w:val="24"/>
-          <w:szCs w:val="24"/>
-        </w:rPr>
-        <w:t>adipiscing</w:t>
-      </w:r>
-      <w:proofErr w:type="spellEnd"/>
-      <w:r>
-        <w:rPr>
-          <w:rFonts w:ascii="Times New Roman" w:eastAsia="Times New Roman" w:hAnsi="Times New Roman" w:cs="Times New Roman"/>
-          <w:sz w:val="24"/>
-          <w:szCs w:val="24"/>
-        </w:rPr>
-        <w:t xml:space="preserve"> </w:t>
-      </w:r>
-      <w:proofErr w:type="spellStart"/>
-      <w:r>
-        <w:rPr>
-          <w:rFonts w:ascii="Times New Roman" w:eastAsia="Times New Roman" w:hAnsi="Times New Roman" w:cs="Times New Roman"/>
-          <w:sz w:val="24"/>
-          <w:szCs w:val="24"/>
-        </w:rPr>
-        <w:t>elit</w:t>
-      </w:r>
-      <w:proofErr w:type="spellEnd"/>
-      <w:r>
-        <w:rPr>
-          <w:rFonts w:ascii="Times New Roman" w:eastAsia="Times New Roman" w:hAnsi="Times New Roman" w:cs="Times New Roman"/>
-          <w:sz w:val="24"/>
-          <w:szCs w:val="24"/>
-        </w:rPr>
-        <w:t xml:space="preserve">. </w:t>
-      </w:r>
-      <w:proofErr w:type="spellStart"/>
-      <w:proofErr w:type="gramStart"/>
-      <w:r>
-        <w:rPr>
-          <w:rFonts w:ascii="Times New Roman" w:eastAsia="Times New Roman" w:hAnsi="Times New Roman" w:cs="Times New Roman"/>
-          <w:sz w:val="24"/>
-          <w:szCs w:val="24"/>
-        </w:rPr>
-        <w:t>Pellentesque</w:t>
-      </w:r>
-      <w:proofErr w:type="spellEnd"/>
-      <w:r>
-        <w:rPr>
-          <w:rFonts w:ascii="Times New Roman" w:eastAsia="Times New Roman" w:hAnsi="Times New Roman" w:cs="Times New Roman"/>
-          <w:sz w:val="24"/>
-          <w:szCs w:val="24"/>
-        </w:rPr>
-        <w:t xml:space="preserve"> in </w:t>
-      </w:r>
-      <w:proofErr w:type="spellStart"/>
-      <w:r>
-        <w:rPr>
-          <w:rFonts w:ascii="Times New Roman" w:eastAsia="Times New Roman" w:hAnsi="Times New Roman" w:cs="Times New Roman"/>
-          <w:sz w:val="24"/>
-          <w:szCs w:val="24"/>
-        </w:rPr>
-        <w:t>turpis</w:t>
-      </w:r>
-      <w:proofErr w:type="spellEnd"/>
-      <w:r>
-        <w:rPr>
-          <w:rFonts w:ascii="Times New Roman" w:eastAsia="Times New Roman" w:hAnsi="Times New Roman" w:cs="Times New Roman"/>
-          <w:sz w:val="24"/>
-          <w:szCs w:val="24"/>
-        </w:rPr>
-        <w:t xml:space="preserve"> </w:t>
-      </w:r>
-      <w:proofErr w:type="spellStart"/>
-      <w:r>
-        <w:rPr>
-          <w:rFonts w:ascii="Times New Roman" w:eastAsia="Times New Roman" w:hAnsi="Times New Roman" w:cs="Times New Roman"/>
-          <w:sz w:val="24"/>
-          <w:szCs w:val="24"/>
-        </w:rPr>
-        <w:t>posuere</w:t>
-      </w:r>
-      <w:proofErr w:type="spellEnd"/>
-      <w:r>
-        <w:rPr>
-          <w:rFonts w:ascii="Times New Roman" w:eastAsia="Times New Roman" w:hAnsi="Times New Roman" w:cs="Times New Roman"/>
-          <w:sz w:val="24"/>
-          <w:szCs w:val="24"/>
-        </w:rPr>
-        <w:t xml:space="preserve">, </w:t>
-      </w:r>
-      <w:proofErr w:type="spellStart"/>
-      <w:r>
-        <w:rPr>
-          <w:rFonts w:ascii="Times New Roman" w:eastAsia="Times New Roman" w:hAnsi="Times New Roman" w:cs="Times New Roman"/>
-          <w:sz w:val="24"/>
-          <w:szCs w:val="24"/>
-        </w:rPr>
-        <w:t>pretium</w:t>
-      </w:r>
-      <w:proofErr w:type="spellEnd"/>
-      <w:r>
-        <w:rPr>
-          <w:rFonts w:ascii="Times New Roman" w:eastAsia="Times New Roman" w:hAnsi="Times New Roman" w:cs="Times New Roman"/>
-          <w:sz w:val="24"/>
-          <w:szCs w:val="24"/>
-        </w:rPr>
-        <w:t xml:space="preserve"> </w:t>
-      </w:r>
-      <w:proofErr w:type="spellStart"/>
-      <w:r>
-        <w:rPr>
-          <w:rFonts w:ascii="Times New Roman" w:eastAsia="Times New Roman" w:hAnsi="Times New Roman" w:cs="Times New Roman"/>
-          <w:sz w:val="24"/>
-          <w:szCs w:val="24"/>
-        </w:rPr>
-        <w:t>velit</w:t>
-      </w:r>
-      <w:proofErr w:type="spellEnd"/>
-      <w:r>
-        <w:rPr>
-          <w:rFonts w:ascii="Times New Roman" w:eastAsia="Times New Roman" w:hAnsi="Times New Roman" w:cs="Times New Roman"/>
-          <w:sz w:val="24"/>
-          <w:szCs w:val="24"/>
-        </w:rPr>
-        <w:t xml:space="preserve"> in, </w:t>
-      </w:r>
-      <w:proofErr w:type="spellStart"/>
-      <w:r>
-        <w:rPr>
-          <w:rFonts w:ascii="Times New Roman" w:eastAsia="Times New Roman" w:hAnsi="Times New Roman" w:cs="Times New Roman"/>
-          <w:sz w:val="24"/>
-          <w:szCs w:val="24"/>
-        </w:rPr>
-        <w:t>tempor</w:t>
-      </w:r>
-      <w:proofErr w:type="spellEnd"/>
-      <w:r>
-        <w:rPr>
-          <w:rFonts w:ascii="Times New Roman" w:eastAsia="Times New Roman" w:hAnsi="Times New Roman" w:cs="Times New Roman"/>
-          <w:sz w:val="24"/>
-          <w:szCs w:val="24"/>
-        </w:rPr>
-        <w:t xml:space="preserve"> </w:t>
-      </w:r>
-      <w:proofErr w:type="spellStart"/>
-      <w:r>
-        <w:rPr>
-          <w:rFonts w:ascii="Times New Roman" w:eastAsia="Times New Roman" w:hAnsi="Times New Roman" w:cs="Times New Roman"/>
-          <w:sz w:val="24"/>
-          <w:szCs w:val="24"/>
-        </w:rPr>
-        <w:t>turpis</w:t>
-      </w:r>
-      <w:proofErr w:type="spellEnd"/>
-      <w:r>
-        <w:rPr>
-          <w:rFonts w:ascii="Times New Roman" w:eastAsia="Times New Roman" w:hAnsi="Times New Roman" w:cs="Times New Roman"/>
-          <w:sz w:val="24"/>
-          <w:szCs w:val="24"/>
-        </w:rPr>
-        <w:t>.</w:t>
-      </w:r>
-      <w:proofErr w:type="gramEnd"/>
-      <w:r>
-        <w:rPr>
-          <w:rFonts w:ascii="Times New Roman" w:eastAsia="Times New Roman" w:hAnsi="Times New Roman" w:cs="Times New Roman"/>
-          <w:sz w:val="24"/>
-          <w:szCs w:val="24"/>
-        </w:rPr>
-        <w:t xml:space="preserve"> </w:t>
-      </w:r>
-      <w:proofErr w:type="spellStart"/>
-      <w:proofErr w:type="gramStart"/>
-      <w:r>
-        <w:rPr>
-          <w:rFonts w:ascii="Times New Roman" w:eastAsia="Times New Roman" w:hAnsi="Times New Roman" w:cs="Times New Roman"/>
-          <w:sz w:val="24"/>
-          <w:szCs w:val="24"/>
-        </w:rPr>
-        <w:t>Quisque</w:t>
-      </w:r>
-      <w:proofErr w:type="spellEnd"/>
-      <w:r>
-        <w:rPr>
-          <w:rFonts w:ascii="Times New Roman" w:eastAsia="Times New Roman" w:hAnsi="Times New Roman" w:cs="Times New Roman"/>
-          <w:sz w:val="24"/>
-          <w:szCs w:val="24"/>
-        </w:rPr>
-        <w:t xml:space="preserve"> </w:t>
-      </w:r>
-      <w:proofErr w:type="spellStart"/>
-      <w:r>
-        <w:rPr>
-          <w:rFonts w:ascii="Times New Roman" w:eastAsia="Times New Roman" w:hAnsi="Times New Roman" w:cs="Times New Roman"/>
-          <w:sz w:val="24"/>
-          <w:szCs w:val="24"/>
-        </w:rPr>
-        <w:t>tristique</w:t>
-      </w:r>
-      <w:proofErr w:type="spellEnd"/>
-      <w:r>
-        <w:rPr>
-          <w:rFonts w:ascii="Times New Roman" w:eastAsia="Times New Roman" w:hAnsi="Times New Roman" w:cs="Times New Roman"/>
-          <w:sz w:val="24"/>
-          <w:szCs w:val="24"/>
-        </w:rPr>
-        <w:t xml:space="preserve"> </w:t>
-      </w:r>
-      <w:proofErr w:type="spellStart"/>
-      <w:r>
-        <w:rPr>
-          <w:rFonts w:ascii="Times New Roman" w:eastAsia="Times New Roman" w:hAnsi="Times New Roman" w:cs="Times New Roman"/>
-          <w:sz w:val="24"/>
-          <w:szCs w:val="24"/>
-        </w:rPr>
-        <w:t>erat</w:t>
-      </w:r>
-      <w:proofErr w:type="spellEnd"/>
-      <w:r>
-        <w:rPr>
-          <w:rFonts w:ascii="Times New Roman" w:eastAsia="Times New Roman" w:hAnsi="Times New Roman" w:cs="Times New Roman"/>
-          <w:sz w:val="24"/>
-          <w:szCs w:val="24"/>
-        </w:rPr>
-        <w:t xml:space="preserve"> non ligula </w:t>
-      </w:r>
-      <w:proofErr w:type="spellStart"/>
-      <w:r>
-        <w:rPr>
-          <w:rFonts w:ascii="Times New Roman" w:eastAsia="Times New Roman" w:hAnsi="Times New Roman" w:cs="Times New Roman"/>
-          <w:sz w:val="24"/>
-          <w:szCs w:val="24"/>
-        </w:rPr>
-        <w:t>posuere</w:t>
-      </w:r>
-      <w:proofErr w:type="spellEnd"/>
-      <w:r>
-        <w:rPr>
-          <w:rFonts w:ascii="Times New Roman" w:eastAsia="Times New Roman" w:hAnsi="Times New Roman" w:cs="Times New Roman"/>
-          <w:sz w:val="24"/>
-          <w:szCs w:val="24"/>
-        </w:rPr>
-        <w:t xml:space="preserve"> </w:t>
-      </w:r>
-      <w:proofErr w:type="spellStart"/>
-      <w:r>
-        <w:rPr>
-          <w:rFonts w:ascii="Times New Roman" w:eastAsia="Times New Roman" w:hAnsi="Times New Roman" w:cs="Times New Roman"/>
-          <w:sz w:val="24"/>
-          <w:szCs w:val="24"/>
-        </w:rPr>
-        <w:t>pellentesque</w:t>
-      </w:r>
-      <w:proofErr w:type="spellEnd"/>
-      <w:r>
-        <w:rPr>
-          <w:rFonts w:ascii="Times New Roman" w:eastAsia="Times New Roman" w:hAnsi="Times New Roman" w:cs="Times New Roman"/>
-          <w:sz w:val="24"/>
-          <w:szCs w:val="24"/>
-        </w:rPr>
-        <w:t>.</w:t>
-      </w:r>
-      <w:proofErr w:type="gramEnd"/>
-      <w:r>
-        <w:rPr>
-          <w:rFonts w:ascii="Times New Roman" w:eastAsia="Times New Roman" w:hAnsi="Times New Roman" w:cs="Times New Roman"/>
-          <w:sz w:val="24"/>
-          <w:szCs w:val="24"/>
-        </w:rPr>
-        <w:t xml:space="preserve"> </w:t>
-      </w:r>
-      <w:proofErr w:type="spellStart"/>
-      <w:proofErr w:type="gramStart"/>
-      <w:r>
-        <w:rPr>
-          <w:rFonts w:ascii="Times New Roman" w:eastAsia="Times New Roman" w:hAnsi="Times New Roman" w:cs="Times New Roman"/>
-          <w:sz w:val="24"/>
-          <w:szCs w:val="24"/>
-        </w:rPr>
-        <w:t>Suspendisse</w:t>
-      </w:r>
-      <w:proofErr w:type="spellEnd"/>
-      <w:r>
-        <w:rPr>
-          <w:rFonts w:ascii="Times New Roman" w:eastAsia="Times New Roman" w:hAnsi="Times New Roman" w:cs="Times New Roman"/>
-          <w:sz w:val="24"/>
-          <w:szCs w:val="24"/>
-        </w:rPr>
-        <w:t xml:space="preserve"> </w:t>
-      </w:r>
-      <w:proofErr w:type="spellStart"/>
-      <w:r>
-        <w:rPr>
-          <w:rFonts w:ascii="Times New Roman" w:eastAsia="Times New Roman" w:hAnsi="Times New Roman" w:cs="Times New Roman"/>
-          <w:sz w:val="24"/>
-          <w:szCs w:val="24"/>
-        </w:rPr>
-        <w:t>ornare</w:t>
-      </w:r>
-      <w:proofErr w:type="spellEnd"/>
-      <w:r>
-        <w:rPr>
-          <w:rFonts w:ascii="Times New Roman" w:eastAsia="Times New Roman" w:hAnsi="Times New Roman" w:cs="Times New Roman"/>
-          <w:sz w:val="24"/>
-          <w:szCs w:val="24"/>
-        </w:rPr>
-        <w:t xml:space="preserve"> </w:t>
-      </w:r>
-      <w:proofErr w:type="spellStart"/>
-      <w:r>
-        <w:rPr>
-          <w:rFonts w:ascii="Times New Roman" w:eastAsia="Times New Roman" w:hAnsi="Times New Roman" w:cs="Times New Roman"/>
-          <w:sz w:val="24"/>
-          <w:szCs w:val="24"/>
-        </w:rPr>
-        <w:t>rutrum</w:t>
-      </w:r>
-      <w:proofErr w:type="spellEnd"/>
-      <w:r>
-        <w:rPr>
-          <w:rFonts w:ascii="Times New Roman" w:eastAsia="Times New Roman" w:hAnsi="Times New Roman" w:cs="Times New Roman"/>
-          <w:sz w:val="24"/>
-          <w:szCs w:val="24"/>
-        </w:rPr>
-        <w:t xml:space="preserve"> </w:t>
-      </w:r>
-      <w:proofErr w:type="spellStart"/>
-      <w:r>
-        <w:rPr>
-          <w:rFonts w:ascii="Times New Roman" w:eastAsia="Times New Roman" w:hAnsi="Times New Roman" w:cs="Times New Roman"/>
-          <w:sz w:val="24"/>
-          <w:szCs w:val="24"/>
-        </w:rPr>
-        <w:t>enim</w:t>
-      </w:r>
-      <w:proofErr w:type="spellEnd"/>
-      <w:r>
-        <w:rPr>
-          <w:rFonts w:ascii="Times New Roman" w:eastAsia="Times New Roman" w:hAnsi="Times New Roman" w:cs="Times New Roman"/>
-          <w:sz w:val="24"/>
-          <w:szCs w:val="24"/>
-        </w:rPr>
-        <w:t xml:space="preserve"> </w:t>
-      </w:r>
-      <w:proofErr w:type="spellStart"/>
-      <w:r>
-        <w:rPr>
-          <w:rFonts w:ascii="Times New Roman" w:eastAsia="Times New Roman" w:hAnsi="Times New Roman" w:cs="Times New Roman"/>
-          <w:sz w:val="24"/>
-          <w:szCs w:val="24"/>
-        </w:rPr>
-        <w:t>vel</w:t>
-      </w:r>
-      <w:proofErr w:type="spellEnd"/>
-      <w:r>
-        <w:rPr>
-          <w:rFonts w:ascii="Times New Roman" w:eastAsia="Times New Roman" w:hAnsi="Times New Roman" w:cs="Times New Roman"/>
-          <w:sz w:val="24"/>
-          <w:szCs w:val="24"/>
-        </w:rPr>
-        <w:t xml:space="preserve"> </w:t>
-      </w:r>
-      <w:proofErr w:type="spellStart"/>
-      <w:r>
-        <w:rPr>
-          <w:rFonts w:ascii="Times New Roman" w:eastAsia="Times New Roman" w:hAnsi="Times New Roman" w:cs="Times New Roman"/>
-          <w:sz w:val="24"/>
-          <w:szCs w:val="24"/>
-        </w:rPr>
-        <w:t>dignissim</w:t>
-      </w:r>
-      <w:proofErr w:type="spellEnd"/>
-      <w:r>
-        <w:rPr>
-          <w:rFonts w:ascii="Times New Roman" w:eastAsia="Times New Roman" w:hAnsi="Times New Roman" w:cs="Times New Roman"/>
-          <w:sz w:val="24"/>
-          <w:szCs w:val="24"/>
-        </w:rPr>
-        <w:t>.</w:t>
-      </w:r>
-      <w:proofErr w:type="gramEnd"/>
-      <w:r>
-        <w:rPr>
-          <w:rFonts w:ascii="Times New Roman" w:eastAsia="Times New Roman" w:hAnsi="Times New Roman" w:cs="Times New Roman"/>
-          <w:sz w:val="24"/>
-          <w:szCs w:val="24"/>
-        </w:rPr>
-        <w:t xml:space="preserve"> Maecenas </w:t>
-      </w:r>
-      <w:proofErr w:type="spellStart"/>
-      <w:proofErr w:type="gramStart"/>
-      <w:r>
-        <w:rPr>
-          <w:rFonts w:ascii="Times New Roman" w:eastAsia="Times New Roman" w:hAnsi="Times New Roman" w:cs="Times New Roman"/>
-          <w:sz w:val="24"/>
-          <w:szCs w:val="24"/>
-        </w:rPr>
-        <w:t>massa</w:t>
-      </w:r>
-      <w:proofErr w:type="spellEnd"/>
-      <w:proofErr w:type="gramEnd"/>
-      <w:r>
-        <w:rPr>
-          <w:rFonts w:ascii="Times New Roman" w:eastAsia="Times New Roman" w:hAnsi="Times New Roman" w:cs="Times New Roman"/>
-          <w:sz w:val="24"/>
-          <w:szCs w:val="24"/>
-        </w:rPr>
-        <w:t xml:space="preserve"> </w:t>
-      </w:r>
-      <w:proofErr w:type="spellStart"/>
-      <w:r>
-        <w:rPr>
-          <w:rFonts w:ascii="Times New Roman" w:eastAsia="Times New Roman" w:hAnsi="Times New Roman" w:cs="Times New Roman"/>
-          <w:sz w:val="24"/>
-          <w:szCs w:val="24"/>
-        </w:rPr>
-        <w:t>urna</w:t>
-      </w:r>
-      <w:proofErr w:type="spellEnd"/>
-      <w:r>
-        <w:rPr>
-          <w:rFonts w:ascii="Times New Roman" w:eastAsia="Times New Roman" w:hAnsi="Times New Roman" w:cs="Times New Roman"/>
-          <w:sz w:val="24"/>
-          <w:szCs w:val="24"/>
-        </w:rPr>
-        <w:t xml:space="preserve">, </w:t>
-      </w:r>
-      <w:proofErr w:type="spellStart"/>
-      <w:r>
-        <w:rPr>
-          <w:rFonts w:ascii="Times New Roman" w:eastAsia="Times New Roman" w:hAnsi="Times New Roman" w:cs="Times New Roman"/>
-          <w:sz w:val="24"/>
-          <w:szCs w:val="24"/>
-        </w:rPr>
-        <w:t>congue</w:t>
-      </w:r>
-      <w:proofErr w:type="spellEnd"/>
-      <w:r>
-        <w:rPr>
-          <w:rFonts w:ascii="Times New Roman" w:eastAsia="Times New Roman" w:hAnsi="Times New Roman" w:cs="Times New Roman"/>
-          <w:sz w:val="24"/>
-          <w:szCs w:val="24"/>
-        </w:rPr>
-        <w:t xml:space="preserve"> </w:t>
-      </w:r>
-      <w:proofErr w:type="spellStart"/>
-      <w:r>
-        <w:rPr>
-          <w:rFonts w:ascii="Times New Roman" w:eastAsia="Times New Roman" w:hAnsi="Times New Roman" w:cs="Times New Roman"/>
-          <w:sz w:val="24"/>
-          <w:szCs w:val="24"/>
-        </w:rPr>
-        <w:t>eget</w:t>
-      </w:r>
-      <w:proofErr w:type="spellEnd"/>
-      <w:r>
-        <w:rPr>
-          <w:rFonts w:ascii="Times New Roman" w:eastAsia="Times New Roman" w:hAnsi="Times New Roman" w:cs="Times New Roman"/>
-          <w:sz w:val="24"/>
-          <w:szCs w:val="24"/>
-        </w:rPr>
-        <w:t xml:space="preserve"> </w:t>
-      </w:r>
-      <w:proofErr w:type="spellStart"/>
-      <w:r>
-        <w:rPr>
-          <w:rFonts w:ascii="Times New Roman" w:eastAsia="Times New Roman" w:hAnsi="Times New Roman" w:cs="Times New Roman"/>
-          <w:sz w:val="24"/>
-          <w:szCs w:val="24"/>
-        </w:rPr>
-        <w:t>eros</w:t>
-      </w:r>
-      <w:proofErr w:type="spellEnd"/>
-      <w:r>
-        <w:rPr>
-          <w:rFonts w:ascii="Times New Roman" w:eastAsia="Times New Roman" w:hAnsi="Times New Roman" w:cs="Times New Roman"/>
-          <w:sz w:val="24"/>
-          <w:szCs w:val="24"/>
-        </w:rPr>
-        <w:t xml:space="preserve"> et, </w:t>
-      </w:r>
-      <w:proofErr w:type="spellStart"/>
-      <w:r>
-        <w:rPr>
-          <w:rFonts w:ascii="Times New Roman" w:eastAsia="Times New Roman" w:hAnsi="Times New Roman" w:cs="Times New Roman"/>
-          <w:sz w:val="24"/>
-          <w:szCs w:val="24"/>
-        </w:rPr>
-        <w:t>fringilla</w:t>
-      </w:r>
-      <w:proofErr w:type="spellEnd"/>
-      <w:r>
-        <w:rPr>
-          <w:rFonts w:ascii="Times New Roman" w:eastAsia="Times New Roman" w:hAnsi="Times New Roman" w:cs="Times New Roman"/>
-          <w:sz w:val="24"/>
-          <w:szCs w:val="24"/>
-        </w:rPr>
-        <w:t xml:space="preserve"> </w:t>
-      </w:r>
-      <w:proofErr w:type="spellStart"/>
-      <w:r>
-        <w:rPr>
-          <w:rFonts w:ascii="Times New Roman" w:eastAsia="Times New Roman" w:hAnsi="Times New Roman" w:cs="Times New Roman"/>
-          <w:sz w:val="24"/>
-          <w:szCs w:val="24"/>
-        </w:rPr>
-        <w:t>rutrum</w:t>
-      </w:r>
-      <w:proofErr w:type="spellEnd"/>
-      <w:r>
-        <w:rPr>
-          <w:rFonts w:ascii="Times New Roman" w:eastAsia="Times New Roman" w:hAnsi="Times New Roman" w:cs="Times New Roman"/>
-          <w:sz w:val="24"/>
-          <w:szCs w:val="24"/>
-        </w:rPr>
-        <w:t xml:space="preserve"> diam.</w:t>
+      <w:r>
+        <w:rPr>
+          <w:rFonts w:ascii="Times New Roman" w:eastAsia="Times New Roman" w:hAnsi="Times New Roman" w:cs="Times New Roman"/>
+          <w:sz w:val="24"/>
+          <w:szCs w:val="24"/>
+        </w:rPr>
+        <w:t>EPS – Event Processing Subsystem.  Provide a base class used by classes like Navigation and Actions.  This class manages the task control aspects common to classes that process actions, like q</w:t>
+      </w:r>
+      <w:r>
+        <w:rPr>
+          <w:rFonts w:ascii="Times New Roman" w:eastAsia="Times New Roman" w:hAnsi="Times New Roman" w:cs="Times New Roman"/>
+          <w:sz w:val="24"/>
+          <w:szCs w:val="24"/>
+        </w:rPr>
+        <w:t xml:space="preserve">ueueing events, processing </w:t>
       </w:r>
       <w:bookmarkStart w:id="0" w:name="_GoBack"/>
       <w:bookmarkEnd w:id="0"/>
+      <w:r>
+        <w:rPr>
+          <w:rFonts w:ascii="Times New Roman" w:eastAsia="Times New Roman" w:hAnsi="Times New Roman" w:cs="Times New Roman"/>
+          <w:sz w:val="24"/>
+          <w:szCs w:val="24"/>
+        </w:rPr>
+        <w:t>through the current event</w:t>
+      </w:r>
+      <w:r>
+        <w:rPr>
+          <w:rFonts w:ascii="Times New Roman" w:eastAsia="Times New Roman" w:hAnsi="Times New Roman" w:cs="Times New Roman"/>
+          <w:sz w:val="24"/>
+          <w:szCs w:val="24"/>
+        </w:rPr>
+        <w:t>, etc.</w:t>
+      </w:r>
     </w:p>
     <w:p>
       <w:pPr>
@@ -640,7 +118,15 @@
                 <w:sz w:val="24"/>
                 <w:szCs w:val="24"/>
               </w:rPr>
-              <w:t xml:space="preserve"> &lt;Options: Very Low, Low, Medium, High, Very High&gt;</w:t>
+              <w:t xml:space="preserve"> </w:t>
+            </w:r>
+            <w:r>
+              <w:rPr>
+                <w:rFonts w:ascii="Times New Roman" w:eastAsia="Times New Roman" w:hAnsi="Times New Roman" w:cs="Times New Roman"/>
+                <w:sz w:val="24"/>
+                <w:szCs w:val="24"/>
+              </w:rPr>
+              <w:t>High</w:t>
             </w:r>
           </w:p>
         </w:tc>
@@ -680,18 +166,16 @@
                 <w:sz w:val="24"/>
                 <w:szCs w:val="24"/>
               </w:rPr>
-              <w:t xml:space="preserve"> &lt;Reason for priority&gt; Lorem ipsum dolor sit </w:t>
+              <w:t xml:space="preserve"> </w:t>
             </w:r>
-            <w:proofErr w:type="spellStart"/>
             <w:r>
               <w:rPr>
                 <w:rFonts w:ascii="Times New Roman" w:eastAsia="Times New Roman" w:hAnsi="Times New Roman" w:cs="Times New Roman"/>
                 <w:sz w:val="24"/>
                 <w:szCs w:val="24"/>
               </w:rPr>
-              <w:t>amet</w:t>
+              <w:t>Needed as the framework for the classes that will implement it</w:t>
             </w:r>
-            <w:proofErr w:type="spellEnd"/>
           </w:p>
         </w:tc>
       </w:tr>
@@ -835,223 +319,7 @@
           <w:sz w:val="24"/>
           <w:szCs w:val="24"/>
         </w:rPr>
-        <w:t xml:space="preserve">Purpose: &lt;1-4 sentences&gt; Lorem ipsum </w:t>
-      </w:r>
-      <w:proofErr w:type="gramStart"/>
-      <w:r>
-        <w:rPr>
-          <w:rFonts w:ascii="Times New Roman" w:eastAsia="Times New Roman" w:hAnsi="Times New Roman" w:cs="Times New Roman"/>
-          <w:sz w:val="24"/>
-          <w:szCs w:val="24"/>
-        </w:rPr>
-        <w:t>dolor sit</w:t>
-      </w:r>
-      <w:proofErr w:type="gramEnd"/>
-      <w:r>
-        <w:rPr>
-          <w:rFonts w:ascii="Times New Roman" w:eastAsia="Times New Roman" w:hAnsi="Times New Roman" w:cs="Times New Roman"/>
-          <w:sz w:val="24"/>
-          <w:szCs w:val="24"/>
-        </w:rPr>
-        <w:t xml:space="preserve"> </w:t>
-      </w:r>
-      <w:proofErr w:type="spellStart"/>
-      <w:r>
-        <w:rPr>
-          <w:rFonts w:ascii="Times New Roman" w:eastAsia="Times New Roman" w:hAnsi="Times New Roman" w:cs="Times New Roman"/>
-          <w:sz w:val="24"/>
-          <w:szCs w:val="24"/>
-        </w:rPr>
-        <w:t>amet</w:t>
-      </w:r>
-      <w:proofErr w:type="spellEnd"/>
-      <w:r>
-        <w:rPr>
-          <w:rFonts w:ascii="Times New Roman" w:eastAsia="Times New Roman" w:hAnsi="Times New Roman" w:cs="Times New Roman"/>
-          <w:sz w:val="24"/>
-          <w:szCs w:val="24"/>
-        </w:rPr>
-        <w:t xml:space="preserve">, </w:t>
-      </w:r>
-      <w:proofErr w:type="spellStart"/>
-      <w:r>
-        <w:rPr>
-          <w:rFonts w:ascii="Times New Roman" w:eastAsia="Times New Roman" w:hAnsi="Times New Roman" w:cs="Times New Roman"/>
-          <w:sz w:val="24"/>
-          <w:szCs w:val="24"/>
-        </w:rPr>
-        <w:t>consectetur</w:t>
-      </w:r>
-      <w:proofErr w:type="spellEnd"/>
-      <w:r>
-        <w:rPr>
-          <w:rFonts w:ascii="Times New Roman" w:eastAsia="Times New Roman" w:hAnsi="Times New Roman" w:cs="Times New Roman"/>
-          <w:sz w:val="24"/>
-          <w:szCs w:val="24"/>
-        </w:rPr>
-        <w:t xml:space="preserve"> </w:t>
-      </w:r>
-      <w:proofErr w:type="spellStart"/>
-      <w:r>
-        <w:rPr>
-          <w:rFonts w:ascii="Times New Roman" w:eastAsia="Times New Roman" w:hAnsi="Times New Roman" w:cs="Times New Roman"/>
-          <w:sz w:val="24"/>
-          <w:szCs w:val="24"/>
-        </w:rPr>
-        <w:t>adipiscing</w:t>
-      </w:r>
-      <w:proofErr w:type="spellEnd"/>
-      <w:r>
-        <w:rPr>
-          <w:rFonts w:ascii="Times New Roman" w:eastAsia="Times New Roman" w:hAnsi="Times New Roman" w:cs="Times New Roman"/>
-          <w:sz w:val="24"/>
-          <w:szCs w:val="24"/>
-        </w:rPr>
-        <w:t xml:space="preserve"> </w:t>
-      </w:r>
-      <w:proofErr w:type="spellStart"/>
-      <w:r>
-        <w:rPr>
-          <w:rFonts w:ascii="Times New Roman" w:eastAsia="Times New Roman" w:hAnsi="Times New Roman" w:cs="Times New Roman"/>
-          <w:sz w:val="24"/>
-          <w:szCs w:val="24"/>
-        </w:rPr>
-        <w:t>elit</w:t>
-      </w:r>
-      <w:proofErr w:type="spellEnd"/>
-      <w:r>
-        <w:rPr>
-          <w:rFonts w:ascii="Times New Roman" w:eastAsia="Times New Roman" w:hAnsi="Times New Roman" w:cs="Times New Roman"/>
-          <w:sz w:val="24"/>
-          <w:szCs w:val="24"/>
-        </w:rPr>
-        <w:t xml:space="preserve">. </w:t>
-      </w:r>
-      <w:proofErr w:type="spellStart"/>
-      <w:r>
-        <w:rPr>
-          <w:rFonts w:ascii="Times New Roman" w:eastAsia="Times New Roman" w:hAnsi="Times New Roman" w:cs="Times New Roman"/>
-          <w:sz w:val="24"/>
-          <w:szCs w:val="24"/>
-        </w:rPr>
-        <w:t>Pellentesque</w:t>
-      </w:r>
-      <w:proofErr w:type="spellEnd"/>
-      <w:r>
-        <w:rPr>
-          <w:rFonts w:ascii="Times New Roman" w:eastAsia="Times New Roman" w:hAnsi="Times New Roman" w:cs="Times New Roman"/>
-          <w:sz w:val="24"/>
-          <w:szCs w:val="24"/>
-        </w:rPr>
-        <w:t xml:space="preserve"> in </w:t>
-      </w:r>
-      <w:proofErr w:type="spellStart"/>
-      <w:r>
-        <w:rPr>
-          <w:rFonts w:ascii="Times New Roman" w:eastAsia="Times New Roman" w:hAnsi="Times New Roman" w:cs="Times New Roman"/>
-          <w:sz w:val="24"/>
-          <w:szCs w:val="24"/>
-        </w:rPr>
-        <w:t>turpis</w:t>
-      </w:r>
-      <w:proofErr w:type="spellEnd"/>
-      <w:r>
-        <w:rPr>
-          <w:rFonts w:ascii="Times New Roman" w:eastAsia="Times New Roman" w:hAnsi="Times New Roman" w:cs="Times New Roman"/>
-          <w:sz w:val="24"/>
-          <w:szCs w:val="24"/>
-        </w:rPr>
-        <w:t xml:space="preserve"> </w:t>
-      </w:r>
-      <w:proofErr w:type="spellStart"/>
-      <w:r>
-        <w:rPr>
-          <w:rFonts w:ascii="Times New Roman" w:eastAsia="Times New Roman" w:hAnsi="Times New Roman" w:cs="Times New Roman"/>
-          <w:sz w:val="24"/>
-          <w:szCs w:val="24"/>
-        </w:rPr>
-        <w:t>posuere</w:t>
-      </w:r>
-      <w:proofErr w:type="spellEnd"/>
-      <w:r>
-        <w:rPr>
-          <w:rFonts w:ascii="Times New Roman" w:eastAsia="Times New Roman" w:hAnsi="Times New Roman" w:cs="Times New Roman"/>
-          <w:sz w:val="24"/>
-          <w:szCs w:val="24"/>
-        </w:rPr>
-        <w:t xml:space="preserve">, </w:t>
-      </w:r>
-      <w:proofErr w:type="spellStart"/>
-      <w:r>
-        <w:rPr>
-          <w:rFonts w:ascii="Times New Roman" w:eastAsia="Times New Roman" w:hAnsi="Times New Roman" w:cs="Times New Roman"/>
-          <w:sz w:val="24"/>
-          <w:szCs w:val="24"/>
-        </w:rPr>
-        <w:t>pretium</w:t>
-      </w:r>
-      <w:proofErr w:type="spellEnd"/>
-      <w:r>
-        <w:rPr>
-          <w:rFonts w:ascii="Times New Roman" w:eastAsia="Times New Roman" w:hAnsi="Times New Roman" w:cs="Times New Roman"/>
-          <w:sz w:val="24"/>
-          <w:szCs w:val="24"/>
-        </w:rPr>
-        <w:t xml:space="preserve"> </w:t>
-      </w:r>
-      <w:proofErr w:type="spellStart"/>
-      <w:r>
-        <w:rPr>
-          <w:rFonts w:ascii="Times New Roman" w:eastAsia="Times New Roman" w:hAnsi="Times New Roman" w:cs="Times New Roman"/>
-          <w:sz w:val="24"/>
-          <w:szCs w:val="24"/>
-        </w:rPr>
-        <w:t>velit</w:t>
-      </w:r>
-      <w:proofErr w:type="spellEnd"/>
-      <w:r>
-        <w:rPr>
-          <w:rFonts w:ascii="Times New Roman" w:eastAsia="Times New Roman" w:hAnsi="Times New Roman" w:cs="Times New Roman"/>
-          <w:sz w:val="24"/>
-          <w:szCs w:val="24"/>
-        </w:rPr>
-        <w:t xml:space="preserve"> in, </w:t>
-      </w:r>
-      <w:proofErr w:type="spellStart"/>
-      <w:r>
-        <w:rPr>
-          <w:rFonts w:ascii="Times New Roman" w:eastAsia="Times New Roman" w:hAnsi="Times New Roman" w:cs="Times New Roman"/>
-          <w:sz w:val="24"/>
-          <w:szCs w:val="24"/>
-        </w:rPr>
-        <w:t>tempor</w:t>
-      </w:r>
-      <w:proofErr w:type="spellEnd"/>
-      <w:r>
-        <w:rPr>
-          <w:rFonts w:ascii="Times New Roman" w:eastAsia="Times New Roman" w:hAnsi="Times New Roman" w:cs="Times New Roman"/>
-          <w:sz w:val="24"/>
-          <w:szCs w:val="24"/>
-        </w:rPr>
-        <w:t xml:space="preserve"> </w:t>
-      </w:r>
-      <w:proofErr w:type="spellStart"/>
-      <w:r>
-        <w:rPr>
-          <w:rFonts w:ascii="Times New Roman" w:eastAsia="Times New Roman" w:hAnsi="Times New Roman" w:cs="Times New Roman"/>
-          <w:sz w:val="24"/>
-          <w:szCs w:val="24"/>
-        </w:rPr>
-        <w:t>turpis</w:t>
-      </w:r>
-      <w:proofErr w:type="spellEnd"/>
-      <w:r>
-        <w:rPr>
-          <w:rFonts w:ascii="Times New Roman" w:eastAsia="Times New Roman" w:hAnsi="Times New Roman" w:cs="Times New Roman"/>
-          <w:sz w:val="24"/>
-          <w:szCs w:val="24"/>
-        </w:rPr>
-        <w:t>.</w:t>
+        <w:t>Purpose: &lt;1-4 sentences&gt; Lorem ipsum dolor sit amet, consectetur adipiscing elit. Pellentesque in turpis posuere, pretium velit in, tempor turpis.</w:t>
       </w:r>
     </w:p>
     <w:p>
@@ -1076,25 +344,7 @@
           <w:sz w:val="24"/>
           <w:szCs w:val="24"/>
         </w:rPr>
-        <w:t xml:space="preserve">public static final </w:t>
-      </w:r>
-      <w:proofErr w:type="spellStart"/>
-      <w:r>
-        <w:rPr>
-          <w:rFonts w:ascii="Times New Roman" w:eastAsia="Times New Roman" w:hAnsi="Times New Roman" w:cs="Times New Roman"/>
-          <w:sz w:val="24"/>
-          <w:szCs w:val="24"/>
-        </w:rPr>
-        <w:t>int</w:t>
-      </w:r>
-      <w:proofErr w:type="spellEnd"/>
-      <w:r>
-        <w:rPr>
-          <w:rFonts w:ascii="Times New Roman" w:eastAsia="Times New Roman" w:hAnsi="Times New Roman" w:cs="Times New Roman"/>
-          <w:sz w:val="24"/>
-          <w:szCs w:val="24"/>
-        </w:rPr>
-        <w:t xml:space="preserve"> MAX_MOTOR_POWER</w:t>
+        <w:t>public static final int MAX_MOTOR_POWER</w:t>
       </w:r>
     </w:p>
     <w:p>
@@ -1190,25 +440,7 @@
           <w:sz w:val="24"/>
           <w:szCs w:val="24"/>
         </w:rPr>
-        <w:t xml:space="preserve">Must Initialize: &lt;Minimum initialization it must </w:t>
-      </w:r>
-      <w:proofErr w:type="spellStart"/>
-      <w:r>
-        <w:rPr>
-          <w:rFonts w:ascii="Times New Roman" w:eastAsia="Times New Roman" w:hAnsi="Times New Roman" w:cs="Times New Roman"/>
-          <w:sz w:val="24"/>
-          <w:szCs w:val="24"/>
-        </w:rPr>
-        <w:t>preform</w:t>
-      </w:r>
-      <w:proofErr w:type="spellEnd"/>
-      <w:r>
-        <w:rPr>
-          <w:rFonts w:ascii="Times New Roman" w:eastAsia="Times New Roman" w:hAnsi="Times New Roman" w:cs="Times New Roman"/>
-          <w:sz w:val="24"/>
-          <w:szCs w:val="24"/>
-        </w:rPr>
-        <w:t>&gt;</w:t>
+        <w:t>Must Initialize: &lt;Minimum initialization it must preform&gt;</w:t>
       </w:r>
     </w:p>
     <w:p>
@@ -1354,223 +586,7 @@
           <w:sz w:val="24"/>
           <w:szCs w:val="24"/>
         </w:rPr>
-        <w:t xml:space="preserve">Purpose: &lt;1-4 sentences&gt; Lorem ipsum </w:t>
-      </w:r>
-      <w:proofErr w:type="gramStart"/>
-      <w:r>
-        <w:rPr>
-          <w:rFonts w:ascii="Times New Roman" w:eastAsia="Times New Roman" w:hAnsi="Times New Roman" w:cs="Times New Roman"/>
-          <w:sz w:val="24"/>
-          <w:szCs w:val="24"/>
-        </w:rPr>
-        <w:t>dolor sit</w:t>
-      </w:r>
-      <w:proofErr w:type="gramEnd"/>
-      <w:r>
-        <w:rPr>
-          <w:rFonts w:ascii="Times New Roman" w:eastAsia="Times New Roman" w:hAnsi="Times New Roman" w:cs="Times New Roman"/>
-          <w:sz w:val="24"/>
-          <w:szCs w:val="24"/>
-        </w:rPr>
-        <w:t xml:space="preserve"> </w:t>
-      </w:r>
-      <w:proofErr w:type="spellStart"/>
-      <w:r>
-        <w:rPr>
-          <w:rFonts w:ascii="Times New Roman" w:eastAsia="Times New Roman" w:hAnsi="Times New Roman" w:cs="Times New Roman"/>
-          <w:sz w:val="24"/>
-          <w:szCs w:val="24"/>
-        </w:rPr>
-        <w:t>amet</w:t>
-      </w:r>
-      <w:proofErr w:type="spellEnd"/>
-      <w:r>
-        <w:rPr>
-          <w:rFonts w:ascii="Times New Roman" w:eastAsia="Times New Roman" w:hAnsi="Times New Roman" w:cs="Times New Roman"/>
-          <w:sz w:val="24"/>
-          <w:szCs w:val="24"/>
-        </w:rPr>
-        <w:t xml:space="preserve">, </w:t>
-      </w:r>
-      <w:proofErr w:type="spellStart"/>
-      <w:r>
-        <w:rPr>
-          <w:rFonts w:ascii="Times New Roman" w:eastAsia="Times New Roman" w:hAnsi="Times New Roman" w:cs="Times New Roman"/>
-          <w:sz w:val="24"/>
-          <w:szCs w:val="24"/>
-        </w:rPr>
-        <w:t>consectetur</w:t>
-      </w:r>
-      <w:proofErr w:type="spellEnd"/>
-      <w:r>
-        <w:rPr>
-          <w:rFonts w:ascii="Times New Roman" w:eastAsia="Times New Roman" w:hAnsi="Times New Roman" w:cs="Times New Roman"/>
-          <w:sz w:val="24"/>
-          <w:szCs w:val="24"/>
-        </w:rPr>
-        <w:t xml:space="preserve"> </w:t>
-      </w:r>
-      <w:proofErr w:type="spellStart"/>
-      <w:r>
-        <w:rPr>
-          <w:rFonts w:ascii="Times New Roman" w:eastAsia="Times New Roman" w:hAnsi="Times New Roman" w:cs="Times New Roman"/>
-          <w:sz w:val="24"/>
-          <w:szCs w:val="24"/>
-        </w:rPr>
-        <w:t>adipiscing</w:t>
-      </w:r>
-      <w:proofErr w:type="spellEnd"/>
-      <w:r>
-        <w:rPr>
-          <w:rFonts w:ascii="Times New Roman" w:eastAsia="Times New Roman" w:hAnsi="Times New Roman" w:cs="Times New Roman"/>
-          <w:sz w:val="24"/>
-          <w:szCs w:val="24"/>
-        </w:rPr>
-        <w:t xml:space="preserve"> </w:t>
-      </w:r>
-      <w:proofErr w:type="spellStart"/>
-      <w:r>
-        <w:rPr>
-          <w:rFonts w:ascii="Times New Roman" w:eastAsia="Times New Roman" w:hAnsi="Times New Roman" w:cs="Times New Roman"/>
-          <w:sz w:val="24"/>
-          <w:szCs w:val="24"/>
-        </w:rPr>
-        <w:t>elit</w:t>
-      </w:r>
-      <w:proofErr w:type="spellEnd"/>
-      <w:r>
-        <w:rPr>
-          <w:rFonts w:ascii="Times New Roman" w:eastAsia="Times New Roman" w:hAnsi="Times New Roman" w:cs="Times New Roman"/>
-          <w:sz w:val="24"/>
-          <w:szCs w:val="24"/>
-        </w:rPr>
-        <w:t xml:space="preserve">. </w:t>
-      </w:r>
-      <w:proofErr w:type="spellStart"/>
-      <w:r>
-        <w:rPr>
-          <w:rFonts w:ascii="Times New Roman" w:eastAsia="Times New Roman" w:hAnsi="Times New Roman" w:cs="Times New Roman"/>
-          <w:sz w:val="24"/>
-          <w:szCs w:val="24"/>
-        </w:rPr>
-        <w:t>Pellentesque</w:t>
-      </w:r>
-      <w:proofErr w:type="spellEnd"/>
-      <w:r>
-        <w:rPr>
-          <w:rFonts w:ascii="Times New Roman" w:eastAsia="Times New Roman" w:hAnsi="Times New Roman" w:cs="Times New Roman"/>
-          <w:sz w:val="24"/>
-          <w:szCs w:val="24"/>
-        </w:rPr>
-        <w:t xml:space="preserve"> in </w:t>
-      </w:r>
-      <w:proofErr w:type="spellStart"/>
-      <w:r>
-        <w:rPr>
-          <w:rFonts w:ascii="Times New Roman" w:eastAsia="Times New Roman" w:hAnsi="Times New Roman" w:cs="Times New Roman"/>
-          <w:sz w:val="24"/>
-          <w:szCs w:val="24"/>
-        </w:rPr>
-        <w:t>turpis</w:t>
-      </w:r>
-      <w:proofErr w:type="spellEnd"/>
-      <w:r>
-        <w:rPr>
-          <w:rFonts w:ascii="Times New Roman" w:eastAsia="Times New Roman" w:hAnsi="Times New Roman" w:cs="Times New Roman"/>
-          <w:sz w:val="24"/>
-          <w:szCs w:val="24"/>
-        </w:rPr>
-        <w:t xml:space="preserve"> </w:t>
-      </w:r>
-      <w:proofErr w:type="spellStart"/>
-      <w:r>
-        <w:rPr>
-          <w:rFonts w:ascii="Times New Roman" w:eastAsia="Times New Roman" w:hAnsi="Times New Roman" w:cs="Times New Roman"/>
-          <w:sz w:val="24"/>
-          <w:szCs w:val="24"/>
-        </w:rPr>
-        <w:t>posuere</w:t>
-      </w:r>
-      <w:proofErr w:type="spellEnd"/>
-      <w:r>
-        <w:rPr>
-          <w:rFonts w:ascii="Times New Roman" w:eastAsia="Times New Roman" w:hAnsi="Times New Roman" w:cs="Times New Roman"/>
-          <w:sz w:val="24"/>
-          <w:szCs w:val="24"/>
-        </w:rPr>
-        <w:t xml:space="preserve">, </w:t>
-      </w:r>
-      <w:proofErr w:type="spellStart"/>
-      <w:r>
-        <w:rPr>
-          <w:rFonts w:ascii="Times New Roman" w:eastAsia="Times New Roman" w:hAnsi="Times New Roman" w:cs="Times New Roman"/>
-          <w:sz w:val="24"/>
-          <w:szCs w:val="24"/>
-        </w:rPr>
-        <w:t>pretium</w:t>
-      </w:r>
-      <w:proofErr w:type="spellEnd"/>
-      <w:r>
-        <w:rPr>
-          <w:rFonts w:ascii="Times New Roman" w:eastAsia="Times New Roman" w:hAnsi="Times New Roman" w:cs="Times New Roman"/>
-          <w:sz w:val="24"/>
-          <w:szCs w:val="24"/>
-        </w:rPr>
-        <w:t xml:space="preserve"> </w:t>
-      </w:r>
-      <w:proofErr w:type="spellStart"/>
-      <w:r>
-        <w:rPr>
-          <w:rFonts w:ascii="Times New Roman" w:eastAsia="Times New Roman" w:hAnsi="Times New Roman" w:cs="Times New Roman"/>
-          <w:sz w:val="24"/>
-          <w:szCs w:val="24"/>
-        </w:rPr>
-        <w:t>velit</w:t>
-      </w:r>
-      <w:proofErr w:type="spellEnd"/>
-      <w:r>
-        <w:rPr>
-          <w:rFonts w:ascii="Times New Roman" w:eastAsia="Times New Roman" w:hAnsi="Times New Roman" w:cs="Times New Roman"/>
-          <w:sz w:val="24"/>
-          <w:szCs w:val="24"/>
-        </w:rPr>
-        <w:t xml:space="preserve"> in, </w:t>
-      </w:r>
-      <w:proofErr w:type="spellStart"/>
-      <w:r>
-        <w:rPr>
-          <w:rFonts w:ascii="Times New Roman" w:eastAsia="Times New Roman" w:hAnsi="Times New Roman" w:cs="Times New Roman"/>
-          <w:sz w:val="24"/>
-          <w:szCs w:val="24"/>
-        </w:rPr>
-        <w:t>tempor</w:t>
-      </w:r>
-      <w:proofErr w:type="spellEnd"/>
-      <w:r>
-        <w:rPr>
-          <w:rFonts w:ascii="Times New Roman" w:eastAsia="Times New Roman" w:hAnsi="Times New Roman" w:cs="Times New Roman"/>
-          <w:sz w:val="24"/>
-          <w:szCs w:val="24"/>
-        </w:rPr>
-        <w:t xml:space="preserve"> </w:t>
-      </w:r>
-      <w:proofErr w:type="spellStart"/>
-      <w:r>
-        <w:rPr>
-          <w:rFonts w:ascii="Times New Roman" w:eastAsia="Times New Roman" w:hAnsi="Times New Roman" w:cs="Times New Roman"/>
-          <w:sz w:val="24"/>
-          <w:szCs w:val="24"/>
-        </w:rPr>
-        <w:t>turpis</w:t>
-      </w:r>
-      <w:proofErr w:type="spellEnd"/>
-      <w:r>
-        <w:rPr>
-          <w:rFonts w:ascii="Times New Roman" w:eastAsia="Times New Roman" w:hAnsi="Times New Roman" w:cs="Times New Roman"/>
-          <w:sz w:val="24"/>
-          <w:szCs w:val="24"/>
-        </w:rPr>
-        <w:t>.</w:t>
+        <w:t>Purpose: &lt;1-4 sentences&gt; Lorem ipsum dolor sit amet, consectetur adipiscing elit. Pellentesque in turpis posuere, pretium velit in, tempor turpis.</w:t>
       </w:r>
     </w:p>
     <w:p>
@@ -1745,26 +761,7 @@
           <w:sz w:val="24"/>
           <w:szCs w:val="24"/>
         </w:rPr>
-        <w:lastRenderedPageBreak/>
-        <w:t xml:space="preserve">public synchronized void </w:t>
-      </w:r>
-      <w:proofErr w:type="spellStart"/>
-      <w:r>
-        <w:rPr>
-          <w:rFonts w:ascii="Times New Roman" w:eastAsia="Times New Roman" w:hAnsi="Times New Roman" w:cs="Times New Roman"/>
-          <w:sz w:val="24"/>
-          <w:szCs w:val="24"/>
-        </w:rPr>
-        <w:t>setPower</w:t>
-      </w:r>
-      <w:proofErr w:type="spellEnd"/>
-      <w:r>
-        <w:rPr>
-          <w:rFonts w:ascii="Times New Roman" w:eastAsia="Times New Roman" w:hAnsi="Times New Roman" w:cs="Times New Roman"/>
-          <w:sz w:val="24"/>
-          <w:szCs w:val="24"/>
-        </w:rPr>
-        <w:t>(1 argument)</w:t>
+        <w:t>public synchronized void setPower(1 argument)</w:t>
       </w:r>
     </w:p>
     <w:p>
@@ -1789,6 +786,7 @@
           <w:sz w:val="24"/>
           <w:szCs w:val="24"/>
         </w:rPr>
+        <w:lastRenderedPageBreak/>
         <w:t>Purpose: Adjust the motor power, and start or stop it when necessary.</w:t>
       </w:r>
     </w:p>
@@ -1858,23 +856,13 @@
           <w:szCs w:val="24"/>
         </w:rPr>
       </w:pPr>
-      <w:proofErr w:type="spellStart"/>
-      <w:r>
-        <w:rPr>
-          <w:rFonts w:ascii="Times New Roman" w:eastAsia="Times New Roman" w:hAnsi="Times New Roman" w:cs="Times New Roman"/>
-          <w:sz w:val="24"/>
-          <w:szCs w:val="24"/>
-        </w:rPr>
-        <w:t>int</w:t>
-      </w:r>
-      <w:proofErr w:type="spellEnd"/>
-      <w:r>
-        <w:rPr>
-          <w:rFonts w:ascii="Times New Roman" w:eastAsia="Times New Roman" w:hAnsi="Times New Roman" w:cs="Times New Roman"/>
-          <w:sz w:val="24"/>
-          <w:szCs w:val="24"/>
-        </w:rPr>
-        <w:t xml:space="preserve"> power</w:t>
+      <w:r>
+        <w:rPr>
+          <w:rFonts w:ascii="Times New Roman" w:eastAsia="Times New Roman" w:hAnsi="Times New Roman" w:cs="Times New Roman"/>
+          <w:sz w:val="24"/>
+          <w:szCs w:val="24"/>
+        </w:rPr>
+        <w:t>int power</w:t>
       </w:r>
     </w:p>
     <w:p>
@@ -1949,25 +937,7 @@
           <w:sz w:val="24"/>
           <w:szCs w:val="24"/>
         </w:rPr>
-        <w:t xml:space="preserve">public synchronized void </w:t>
-      </w:r>
-      <w:proofErr w:type="spellStart"/>
-      <w:r>
-        <w:rPr>
-          <w:rFonts w:ascii="Times New Roman" w:eastAsia="Times New Roman" w:hAnsi="Times New Roman" w:cs="Times New Roman"/>
-          <w:sz w:val="24"/>
-          <w:szCs w:val="24"/>
-        </w:rPr>
-        <w:t>stopMotor</w:t>
-      </w:r>
-      <w:proofErr w:type="spellEnd"/>
-      <w:r>
-        <w:rPr>
-          <w:rFonts w:ascii="Times New Roman" w:eastAsia="Times New Roman" w:hAnsi="Times New Roman" w:cs="Times New Roman"/>
-          <w:sz w:val="24"/>
-          <w:szCs w:val="24"/>
-        </w:rPr>
-        <w:t>(0 arguments)</w:t>
+        <w:t>public synchronized void stopMotor(0 arguments)</w:t>
       </w:r>
     </w:p>
     <w:p>
@@ -1992,43 +962,7 @@
           <w:sz w:val="24"/>
           <w:szCs w:val="24"/>
         </w:rPr>
-        <w:t xml:space="preserve">Purpose: Stop the motor, syntactically equivalent to </w:t>
-      </w:r>
-      <w:proofErr w:type="gramStart"/>
-      <w:r>
-        <w:rPr>
-          <w:rFonts w:ascii="Times New Roman" w:eastAsia="Times New Roman" w:hAnsi="Times New Roman" w:cs="Times New Roman"/>
-          <w:sz w:val="24"/>
-          <w:szCs w:val="24"/>
-        </w:rPr>
-        <w:t>‘</w:t>
-      </w:r>
-      <w:proofErr w:type="spellStart"/>
-      <w:r>
-        <w:rPr>
-          <w:rFonts w:ascii="Times New Roman" w:eastAsia="Times New Roman" w:hAnsi="Times New Roman" w:cs="Times New Roman"/>
-          <w:sz w:val="24"/>
-          <w:szCs w:val="24"/>
-        </w:rPr>
-        <w:t>setPower</w:t>
-      </w:r>
-      <w:proofErr w:type="spellEnd"/>
-      <w:r>
-        <w:rPr>
-          <w:rFonts w:ascii="Times New Roman" w:eastAsia="Times New Roman" w:hAnsi="Times New Roman" w:cs="Times New Roman"/>
-          <w:sz w:val="24"/>
-          <w:szCs w:val="24"/>
-        </w:rPr>
-        <w:t>(</w:t>
-      </w:r>
-      <w:proofErr w:type="gramEnd"/>
-      <w:r>
-        <w:rPr>
-          <w:rFonts w:ascii="Times New Roman" w:eastAsia="Times New Roman" w:hAnsi="Times New Roman" w:cs="Times New Roman"/>
-          <w:sz w:val="24"/>
-          <w:szCs w:val="24"/>
-        </w:rPr>
-        <w:t>0)’.</w:t>
+        <w:t>Purpose: Stop the motor, syntactically equivalent to ‘setPower(0)’.</w:t>
       </w:r>
     </w:p>
     <w:p>
@@ -2053,25 +987,7 @@
           <w:sz w:val="24"/>
           <w:szCs w:val="24"/>
         </w:rPr>
-        <w:t xml:space="preserve">Priority: Medium (only a shortcut method, but all it needs to do is call </w:t>
-      </w:r>
-      <w:proofErr w:type="spellStart"/>
-      <w:r>
-        <w:rPr>
-          <w:rFonts w:ascii="Times New Roman" w:eastAsia="Times New Roman" w:hAnsi="Times New Roman" w:cs="Times New Roman"/>
-          <w:sz w:val="24"/>
-          <w:szCs w:val="24"/>
-        </w:rPr>
-        <w:t>setPower</w:t>
-      </w:r>
-      <w:proofErr w:type="spellEnd"/>
-      <w:r>
-        <w:rPr>
-          <w:rFonts w:ascii="Times New Roman" w:eastAsia="Times New Roman" w:hAnsi="Times New Roman" w:cs="Times New Roman"/>
-          <w:sz w:val="24"/>
-          <w:szCs w:val="24"/>
-        </w:rPr>
-        <w:t>(0))</w:t>
+        <w:t>Priority: Medium (only a shortcut method, but all it needs to do is call setPower(0))</w:t>
       </w:r>
     </w:p>
     <w:p>
@@ -2169,27 +1085,7 @@
           <w:sz w:val="24"/>
           <w:szCs w:val="24"/>
         </w:rPr>
-        <w:t xml:space="preserve">public static synchronized long </w:t>
-      </w:r>
-      <w:proofErr w:type="spellStart"/>
-      <w:r>
-        <w:rPr>
-          <w:rFonts w:ascii="Times New Roman" w:eastAsia="Times New Roman" w:hAnsi="Times New Roman" w:cs="Times New Roman"/>
-          <w:color w:val="222222"/>
-          <w:sz w:val="24"/>
-          <w:szCs w:val="24"/>
-        </w:rPr>
-        <w:t>getCurrentTime</w:t>
-      </w:r>
-      <w:proofErr w:type="spellEnd"/>
-      <w:r>
-        <w:rPr>
-          <w:rFonts w:ascii="Times New Roman" w:eastAsia="Times New Roman" w:hAnsi="Times New Roman" w:cs="Times New Roman"/>
-          <w:color w:val="222222"/>
-          <w:sz w:val="24"/>
-          <w:szCs w:val="24"/>
-        </w:rPr>
-        <w:t>(1 argument)</w:t>
+        <w:t>public static synchronized long getCurrentTime(1 argument)</w:t>
       </w:r>
     </w:p>
     <w:p>
@@ -2216,47 +1112,7 @@
           <w:sz w:val="24"/>
           <w:szCs w:val="24"/>
         </w:rPr>
-        <w:t>Purpose: Get how much time has elapsed, syntactically equivalent to ‘</w:t>
-      </w:r>
-      <w:proofErr w:type="spellStart"/>
-      <w:r>
-        <w:rPr>
-          <w:rFonts w:ascii="Times New Roman" w:eastAsia="Times New Roman" w:hAnsi="Times New Roman" w:cs="Times New Roman"/>
-          <w:color w:val="222222"/>
-          <w:sz w:val="24"/>
-          <w:szCs w:val="24"/>
-        </w:rPr>
-        <w:t>System.currentTimeMillis</w:t>
-      </w:r>
-      <w:proofErr w:type="spellEnd"/>
-      <w:r>
-        <w:rPr>
-          <w:rFonts w:ascii="Times New Roman" w:eastAsia="Times New Roman" w:hAnsi="Times New Roman" w:cs="Times New Roman"/>
-          <w:color w:val="222222"/>
-          <w:sz w:val="24"/>
-          <w:szCs w:val="24"/>
-        </w:rPr>
-        <w:t xml:space="preserve">() - </w:t>
-      </w:r>
-      <w:proofErr w:type="spellStart"/>
-      <w:r>
-        <w:rPr>
-          <w:rFonts w:ascii="Times New Roman" w:eastAsia="Times New Roman" w:hAnsi="Times New Roman" w:cs="Times New Roman"/>
-          <w:color w:val="222222"/>
-          <w:sz w:val="24"/>
-          <w:szCs w:val="24"/>
-        </w:rPr>
-        <w:t>someothertime</w:t>
-      </w:r>
-      <w:proofErr w:type="spellEnd"/>
-      <w:r>
-        <w:rPr>
-          <w:rFonts w:ascii="Times New Roman" w:eastAsia="Times New Roman" w:hAnsi="Times New Roman" w:cs="Times New Roman"/>
-          <w:color w:val="222222"/>
-          <w:sz w:val="24"/>
-          <w:szCs w:val="24"/>
-        </w:rPr>
-        <w:t>’</w:t>
+        <w:t>Purpose: Get how much time has elapsed, syntactically equivalent to ‘System.currentTimeMillis() - someothertime’</w:t>
       </w:r>
     </w:p>
     <w:p>
@@ -2525,25 +1381,7 @@
               <w:sz w:val="24"/>
               <w:szCs w:val="24"/>
             </w:rPr>
-            <w:t xml:space="preserve">, </w:t>
-          </w:r>
-          <w:proofErr w:type="spellStart"/>
-          <w:r>
-            <w:rPr>
-              <w:rFonts w:ascii="Times New Roman" w:eastAsia="Times New Roman" w:hAnsi="Times New Roman" w:cs="Times New Roman"/>
-              <w:sz w:val="24"/>
-              <w:szCs w:val="24"/>
-            </w:rPr>
-            <w:t>pg</w:t>
-          </w:r>
-          <w:proofErr w:type="spellEnd"/>
-          <w:r>
-            <w:rPr>
-              <w:rFonts w:ascii="Times New Roman" w:eastAsia="Times New Roman" w:hAnsi="Times New Roman" w:cs="Times New Roman"/>
-              <w:sz w:val="24"/>
-              <w:szCs w:val="24"/>
-            </w:rPr>
-            <w:t xml:space="preserve"> </w:t>
+            <w:t xml:space="preserve">, pg </w:t>
           </w:r>
           <w:r>
             <w:fldChar w:fldCharType="begin"/>
@@ -2640,7 +1478,6 @@
           </w:tcMar>
         </w:tcPr>
         <w:p>
-          <w:proofErr w:type="spellStart"/>
           <w:r>
             <w:rPr>
               <w:rFonts w:ascii="Times New Roman" w:eastAsia="Times New Roman" w:hAnsi="Times New Roman" w:cs="Times New Roman"/>
@@ -2657,7 +1494,6 @@
             </w:rPr>
             <w:t>autonomous.EPS</w:t>
           </w:r>
-          <w:proofErr w:type="spellEnd"/>
         </w:p>
         <w:p>
           <w:r>

</xml_diff>

<commit_message>
Added Class Def Programmers
Added who is currently the primary programmer(s) for each class, subject
to change in the near future.
</commit_message>
<xml_diff>
--- a/doc/Team4324/Class Definitions/autonomous/EPS.docx
+++ b/doc/Team4324/Class Definitions/autonomous/EPS.docx
@@ -35,17 +35,7 @@
           <w:sz w:val="24"/>
           <w:szCs w:val="24"/>
         </w:rPr>
-        <w:t xml:space="preserve">ueueing events, processing </w:t>
-      </w:r>
-      <w:bookmarkStart w:id="0" w:name="_GoBack"/>
-      <w:bookmarkEnd w:id="0"/>
-      <w:r>
-        <w:rPr>
-          <w:rFonts w:ascii="Times New Roman" w:eastAsia="Times New Roman" w:hAnsi="Times New Roman" w:cs="Times New Roman"/>
-          <w:sz w:val="24"/>
-          <w:szCs w:val="24"/>
-        </w:rPr>
-        <w:t>through the current event</w:t>
+        <w:t>ueueing events, processing through the current event</w:t>
       </w:r>
       <w:r>
         <w:rPr>
@@ -203,58 +193,63 @@
     </w:p>
     <w:p>
       <w:pPr>
+        <w:pStyle w:val="ListParagraph"/>
         <w:widowControl w:val="0"/>
         <w:numPr>
           <w:ilvl w:val="0"/>
-          <w:numId w:val="1"/>
-        </w:numPr>
-        <w:spacing w:line="240" w:lineRule="auto"/>
-        <w:ind w:hanging="360"/>
-        <w:contextualSpacing/>
-        <w:rPr>
-          <w:rFonts w:ascii="Times New Roman" w:eastAsia="Times New Roman" w:hAnsi="Times New Roman" w:cs="Times New Roman"/>
-          <w:sz w:val="24"/>
-          <w:szCs w:val="24"/>
-        </w:rPr>
-      </w:pPr>
-      <w:r>
-        <w:rPr>
-          <w:rFonts w:ascii="Times New Roman" w:eastAsia="Times New Roman" w:hAnsi="Times New Roman" w:cs="Times New Roman"/>
-          <w:sz w:val="24"/>
-          <w:szCs w:val="24"/>
-        </w:rPr>
-        <w:t>&lt;Team Member 1&gt;</w:t>
-      </w:r>
-    </w:p>
-    <w:p>
-      <w:pPr>
+          <w:numId w:val="5"/>
+        </w:numPr>
+        <w:spacing w:line="240" w:lineRule="auto"/>
+        <w:rPr>
+          <w:rFonts w:ascii="Times New Roman" w:eastAsia="Times New Roman" w:hAnsi="Times New Roman" w:cs="Times New Roman"/>
+          <w:sz w:val="24"/>
+          <w:szCs w:val="24"/>
+        </w:rPr>
+      </w:pPr>
+      <w:r>
+        <w:rPr>
+          <w:rFonts w:ascii="Times New Roman" w:eastAsia="Times New Roman" w:hAnsi="Times New Roman" w:cs="Times New Roman"/>
+          <w:sz w:val="24"/>
+          <w:szCs w:val="24"/>
+        </w:rPr>
+        <w:t>Bryan B</w:t>
+      </w:r>
+    </w:p>
+    <w:p>
+      <w:pPr>
+        <w:pStyle w:val="ListParagraph"/>
         <w:widowControl w:val="0"/>
         <w:numPr>
           <w:ilvl w:val="0"/>
-          <w:numId w:val="1"/>
-        </w:numPr>
-        <w:spacing w:line="240" w:lineRule="auto"/>
-        <w:ind w:hanging="360"/>
-        <w:contextualSpacing/>
-        <w:rPr>
-          <w:rFonts w:ascii="Times New Roman" w:eastAsia="Times New Roman" w:hAnsi="Times New Roman" w:cs="Times New Roman"/>
-          <w:sz w:val="24"/>
-          <w:szCs w:val="24"/>
-        </w:rPr>
-      </w:pPr>
-      <w:r>
-        <w:rPr>
-          <w:rFonts w:ascii="Times New Roman" w:eastAsia="Times New Roman" w:hAnsi="Times New Roman" w:cs="Times New Roman"/>
-          <w:sz w:val="24"/>
-          <w:szCs w:val="24"/>
-        </w:rPr>
-        <w:t>&lt;Team Member 2&gt;</w:t>
-      </w:r>
-    </w:p>
-    <w:p>
-      <w:pPr>
-        <w:widowControl w:val="0"/>
-        <w:spacing w:line="240" w:lineRule="auto"/>
+          <w:numId w:val="5"/>
+        </w:numPr>
+        <w:spacing w:line="240" w:lineRule="auto"/>
+        <w:rPr>
+          <w:rFonts w:ascii="Times New Roman" w:eastAsia="Times New Roman" w:hAnsi="Times New Roman" w:cs="Times New Roman"/>
+          <w:sz w:val="24"/>
+          <w:szCs w:val="24"/>
+        </w:rPr>
+      </w:pPr>
+      <w:r>
+        <w:rPr>
+          <w:rFonts w:ascii="Times New Roman" w:eastAsia="Times New Roman" w:hAnsi="Times New Roman" w:cs="Times New Roman"/>
+          <w:sz w:val="24"/>
+          <w:szCs w:val="24"/>
+        </w:rPr>
+        <w:t>Holly L</w:t>
+      </w:r>
+      <w:bookmarkStart w:id="0" w:name="_GoBack"/>
+      <w:bookmarkEnd w:id="0"/>
+    </w:p>
+    <w:p>
+      <w:pPr>
+        <w:widowControl w:val="0"/>
+        <w:spacing w:line="240" w:lineRule="auto"/>
+        <w:rPr>
+          <w:rFonts w:ascii="Times New Roman" w:eastAsia="Times New Roman" w:hAnsi="Times New Roman" w:cs="Times New Roman"/>
+          <w:sz w:val="24"/>
+          <w:szCs w:val="24"/>
+        </w:rPr>
       </w:pPr>
     </w:p>
     <w:p>
@@ -1523,6 +1518,95 @@
 <file path=word/numbering.xml><?xml version="1.0" encoding="utf-8"?>
 <w:numbering xmlns:wpc="http://schemas.microsoft.com/office/word/2010/wordprocessingCanvas" xmlns:mc="http://schemas.openxmlformats.org/markup-compatibility/2006" xmlns:o="urn:schemas-microsoft-com:office:office" xmlns:r="http://schemas.openxmlformats.org/officeDocument/2006/relationships" xmlns:m="http://schemas.openxmlformats.org/officeDocument/2006/math" xmlns:v="urn:schemas-microsoft-com:vml" xmlns:wp14="http://schemas.microsoft.com/office/word/2010/wordprocessingDrawing" xmlns:wp="http://schemas.openxmlformats.org/drawingml/2006/wordprocessingDrawing" xmlns:w10="urn:schemas-microsoft-com:office:word" xmlns:w="http://schemas.openxmlformats.org/wordprocessingml/2006/main" xmlns:w14="http://schemas.microsoft.com/office/word/2010/wordml" xmlns:wpg="http://schemas.microsoft.com/office/word/2010/wordprocessingGroup" xmlns:wpi="http://schemas.microsoft.com/office/word/2010/wordprocessingInk" xmlns:wne="http://schemas.microsoft.com/office/word/2006/wordml" xmlns:wps="http://schemas.microsoft.com/office/word/2010/wordprocessingShape" mc:Ignorable="w14 wp14">
   <w:abstractNum w:abstractNumId="0">
+    <w:nsid w:val="00C076C1"/>
+    <w:multiLevelType w:val="hybridMultilevel"/>
+    <w:tmpl w:val="37786BA8"/>
+    <w:lvl w:ilvl="0" w:tplc="04090011">
+      <w:start w:val="1"/>
+      <w:numFmt w:val="decimal"/>
+      <w:lvlText w:val="%1)"/>
+      <w:lvlJc w:val="left"/>
+      <w:pPr>
+        <w:ind w:left="720" w:hanging="360"/>
+      </w:pPr>
+      <w:rPr>
+        <w:rFonts w:hint="default"/>
+      </w:rPr>
+    </w:lvl>
+    <w:lvl w:ilvl="1" w:tplc="04090019" w:tentative="1">
+      <w:start w:val="1"/>
+      <w:numFmt w:val="lowerLetter"/>
+      <w:lvlText w:val="%2."/>
+      <w:lvlJc w:val="left"/>
+      <w:pPr>
+        <w:ind w:left="1440" w:hanging="360"/>
+      </w:pPr>
+    </w:lvl>
+    <w:lvl w:ilvl="2" w:tplc="0409001B" w:tentative="1">
+      <w:start w:val="1"/>
+      <w:numFmt w:val="lowerRoman"/>
+      <w:lvlText w:val="%3."/>
+      <w:lvlJc w:val="right"/>
+      <w:pPr>
+        <w:ind w:left="2160" w:hanging="180"/>
+      </w:pPr>
+    </w:lvl>
+    <w:lvl w:ilvl="3" w:tplc="0409000F" w:tentative="1">
+      <w:start w:val="1"/>
+      <w:numFmt w:val="decimal"/>
+      <w:lvlText w:val="%4."/>
+      <w:lvlJc w:val="left"/>
+      <w:pPr>
+        <w:ind w:left="2880" w:hanging="360"/>
+      </w:pPr>
+    </w:lvl>
+    <w:lvl w:ilvl="4" w:tplc="04090019" w:tentative="1">
+      <w:start w:val="1"/>
+      <w:numFmt w:val="lowerLetter"/>
+      <w:lvlText w:val="%5."/>
+      <w:lvlJc w:val="left"/>
+      <w:pPr>
+        <w:ind w:left="3600" w:hanging="360"/>
+      </w:pPr>
+    </w:lvl>
+    <w:lvl w:ilvl="5" w:tplc="0409001B" w:tentative="1">
+      <w:start w:val="1"/>
+      <w:numFmt w:val="lowerRoman"/>
+      <w:lvlText w:val="%6."/>
+      <w:lvlJc w:val="right"/>
+      <w:pPr>
+        <w:ind w:left="4320" w:hanging="180"/>
+      </w:pPr>
+    </w:lvl>
+    <w:lvl w:ilvl="6" w:tplc="0409000F" w:tentative="1">
+      <w:start w:val="1"/>
+      <w:numFmt w:val="decimal"/>
+      <w:lvlText w:val="%7."/>
+      <w:lvlJc w:val="left"/>
+      <w:pPr>
+        <w:ind w:left="5040" w:hanging="360"/>
+      </w:pPr>
+    </w:lvl>
+    <w:lvl w:ilvl="7" w:tplc="04090019" w:tentative="1">
+      <w:start w:val="1"/>
+      <w:numFmt w:val="lowerLetter"/>
+      <w:lvlText w:val="%8."/>
+      <w:lvlJc w:val="left"/>
+      <w:pPr>
+        <w:ind w:left="5760" w:hanging="360"/>
+      </w:pPr>
+    </w:lvl>
+    <w:lvl w:ilvl="8" w:tplc="0409001B" w:tentative="1">
+      <w:start w:val="1"/>
+      <w:numFmt w:val="lowerRoman"/>
+      <w:lvlText w:val="%9."/>
+      <w:lvlJc w:val="right"/>
+      <w:pPr>
+        <w:ind w:left="6480" w:hanging="180"/>
+      </w:pPr>
+    </w:lvl>
+  </w:abstractNum>
+  <w:abstractNum w:abstractNumId="1">
     <w:nsid w:val="15D83006"/>
     <w:multiLevelType w:val="multilevel"/>
     <w:tmpl w:val="38301266"/>
@@ -1635,7 +1719,7 @@
       </w:rPr>
     </w:lvl>
   </w:abstractNum>
-  <w:abstractNum w:abstractNumId="1">
+  <w:abstractNum w:abstractNumId="2">
     <w:nsid w:val="2BFB7175"/>
     <w:multiLevelType w:val="multilevel"/>
     <w:tmpl w:val="E30026A4"/>
@@ -1748,7 +1832,7 @@
       </w:rPr>
     </w:lvl>
   </w:abstractNum>
-  <w:abstractNum w:abstractNumId="2">
+  <w:abstractNum w:abstractNumId="3">
     <w:nsid w:val="40FA77A5"/>
     <w:multiLevelType w:val="multilevel"/>
     <w:tmpl w:val="A1CEF706"/>
@@ -1861,7 +1945,7 @@
       </w:rPr>
     </w:lvl>
   </w:abstractNum>
-  <w:abstractNum w:abstractNumId="3">
+  <w:abstractNum w:abstractNumId="4">
     <w:nsid w:val="631734A8"/>
     <w:multiLevelType w:val="multilevel"/>
     <w:tmpl w:val="96E8B83A"/>
@@ -1975,16 +2059,19 @@
     </w:lvl>
   </w:abstractNum>
   <w:num w:numId="1">
+    <w:abstractNumId w:val="3"/>
+  </w:num>
+  <w:num w:numId="2">
+    <w:abstractNumId w:val="1"/>
+  </w:num>
+  <w:num w:numId="3">
     <w:abstractNumId w:val="2"/>
   </w:num>
-  <w:num w:numId="2">
+  <w:num w:numId="4">
+    <w:abstractNumId w:val="4"/>
+  </w:num>
+  <w:num w:numId="5">
     <w:abstractNumId w:val="0"/>
-  </w:num>
-  <w:num w:numId="3">
-    <w:abstractNumId w:val="1"/>
-  </w:num>
-  <w:num w:numId="4">
-    <w:abstractNumId w:val="3"/>
   </w:num>
 </w:numbering>
 </file>
@@ -2369,6 +2456,17 @@
     <w:uiPriority w:val="99"/>
     <w:rsid w:val="007C23BB"/>
   </w:style>
+  <w:style w:type="paragraph" w:styleId="ListParagraph">
+    <w:name w:val="List Paragraph"/>
+    <w:basedOn w:val="Normal"/>
+    <w:uiPriority w:val="34"/>
+    <w:qFormat/>
+    <w:rsid w:val="00BB2C16"/>
+    <w:pPr>
+      <w:ind w:left="720"/>
+      <w:contextualSpacing/>
+    </w:pPr>
+  </w:style>
 </w:styles>
 </file>
 
@@ -2751,6 +2849,17 @@
     <w:link w:val="Footer"/>
     <w:uiPriority w:val="99"/>
     <w:rsid w:val="007C23BB"/>
+  </w:style>
+  <w:style w:type="paragraph" w:styleId="ListParagraph">
+    <w:name w:val="List Paragraph"/>
+    <w:basedOn w:val="Normal"/>
+    <w:uiPriority w:val="34"/>
+    <w:qFormat/>
+    <w:rsid w:val="00BB2C16"/>
+    <w:pPr>
+      <w:ind w:left="720"/>
+      <w:contextualSpacing/>
+    </w:pPr>
   </w:style>
 </w:styles>
 </file>

</xml_diff>